<commit_message>
reorganización; inicio de la traducción al inglés
</commit_message>
<xml_diff>
--- a/instrucciones.docx
+++ b/instrucciones.docx
@@ -1,16 +1,36 @@
 
 <file path=word/document.xml><?xml version="1.0" encoding="utf-8"?>
-<w:document xmlns:o="urn:schemas-microsoft-com:office:office" xmlns:r="http://schemas.openxmlformats.org/officeDocument/2006/relationships" xmlns:v="urn:schemas-microsoft-com:vml" xmlns:w="http://schemas.openxmlformats.org/wordprocessingml/2006/main" xmlns:w10="urn:schemas-microsoft-com:office:word" xmlns:wp="http://schemas.openxmlformats.org/drawingml/2006/wordprocessingDrawing" xmlns:wps="http://schemas.microsoft.com/office/word/2010/wordprocessingShape" xmlns:wpg="http://schemas.microsoft.com/office/word/2010/wordprocessingGroup" xmlns:mc="http://schemas.openxmlformats.org/markup-compatibility/2006" xmlns:wp14="http://schemas.microsoft.com/office/word/2010/wordprocessingDrawing" xmlns:w14="http://schemas.microsoft.com/office/word/2010/wordml" mc:Ignorable="w14 wp14">
+<w:document xmlns:wpc="http://schemas.microsoft.com/office/word/2010/wordprocessingCanvas" xmlns:cx="http://schemas.microsoft.com/office/drawing/2014/chartex" xmlns:cx1="http://schemas.microsoft.com/office/drawing/2015/9/8/chartex" xmlns:cx2="http://schemas.microsoft.com/office/drawing/2015/10/21/chartex" xmlns:mc="http://schemas.openxmlformats.org/markup-compatibility/2006" xmlns:o="urn:schemas-microsoft-com:office:office" xmlns:r="http://schemas.openxmlformats.org/officeDocument/2006/relationships" xmlns:m="http://schemas.openxmlformats.org/officeDocument/2006/math" xmlns:v="urn:schemas-microsoft-com:vml" xmlns:wp14="http://schemas.microsoft.com/office/word/2010/wordprocessingDrawing" xmlns:wp="http://schemas.openxmlformats.org/drawingml/2006/wordprocessingDrawing" xmlns:w10="urn:schemas-microsoft-com:office:word" xmlns:w="http://schemas.openxmlformats.org/wordprocessingml/2006/main" xmlns:w14="http://schemas.microsoft.com/office/word/2010/wordml" xmlns:w15="http://schemas.microsoft.com/office/word/2012/wordml" xmlns:w16se="http://schemas.microsoft.com/office/word/2015/wordml/symex" xmlns:wpg="http://schemas.microsoft.com/office/word/2010/wordprocessingGroup" xmlns:wpi="http://schemas.microsoft.com/office/word/2010/wordprocessingInk" xmlns:wne="http://schemas.microsoft.com/office/word/2006/wordml" xmlns:wps="http://schemas.microsoft.com/office/word/2010/wordprocessingShape" mc:Ignorable="w14 w15 w16se wp14">
   <w:body>
     <w:p>
       <w:pPr>
         <w:pStyle w:val="Title"/>
-        <w:rPr/>
-      </w:pPr>
-      <w:r>
-        <w:rPr/>
-        <w:t>Saiquio bátoru</w:t>
-      </w:r>
+        <w:rPr>
+          <w:lang w:val="es-MX"/>
+        </w:rPr>
+      </w:pPr>
+      <w:proofErr w:type="spellStart"/>
+      <w:r>
+        <w:rPr>
+          <w:lang w:val="es-MX"/>
+        </w:rPr>
+        <w:t>Saiquio</w:t>
+      </w:r>
+      <w:proofErr w:type="spellEnd"/>
+      <w:r>
+        <w:rPr>
+          <w:lang w:val="es-MX"/>
+        </w:rPr>
+        <w:t xml:space="preserve"> </w:t>
+      </w:r>
+      <w:proofErr w:type="spellStart"/>
+      <w:r>
+        <w:rPr>
+          <w:lang w:val="es-MX"/>
+        </w:rPr>
+        <w:t>bátoru</w:t>
+      </w:r>
+      <w:proofErr w:type="spellEnd"/>
     </w:p>
     <w:p>
       <w:pPr>
@@ -28,9 +48,7 @@
     </w:p>
     <w:p>
       <w:pPr>
-        <w:pStyle w:val="Normal"/>
-        <w:rPr>
-          <w:b/>
+        <w:rPr>
           <w:b/>
           <w:lang w:val="es-MX"/>
         </w:rPr>
@@ -144,7 +162,13 @@
         <w:rPr>
           <w:lang w:val="es-MX"/>
         </w:rPr>
-        <w:t>40 fichas con valor de 1 punto de vida</w:t>
+        <w:t xml:space="preserve">40 </w:t>
+      </w:r>
+      <w:r>
+        <w:rPr>
+          <w:lang w:val="es-MX"/>
+        </w:rPr>
+        <w:t>fichas con valor de 1 punto de vida</w:t>
       </w:r>
     </w:p>
     <w:p>
@@ -176,8 +200,6 @@
           <w:lang w:val="es-MX"/>
         </w:rPr>
       </w:pPr>
-      <w:bookmarkStart w:id="0" w:name="_GoBack"/>
-      <w:bookmarkEnd w:id="0"/>
       <w:r>
         <w:rPr>
           <w:lang w:val="es-MX"/>
@@ -188,7 +210,6 @@
     <w:p>
       <w:pPr>
         <w:pStyle w:val="Heading1"/>
-        <w:rPr/>
       </w:pPr>
       <w:r>
         <w:rPr>
@@ -198,31 +219,22 @@
       </w:r>
     </w:p>
     <w:p>
-      <w:pPr>
-        <w:pStyle w:val="Normal"/>
-        <w:rPr/>
-      </w:pPr>
-      <w:r>
-        <w:rPr>
-          <w:lang w:val="es-MX"/>
-        </w:rPr>
-        <w:t xml:space="preserve"> </w:t>
-      </w:r>
-      <w:r>
-        <w:rPr>
-          <w:lang w:val="es-MX"/>
-        </w:rPr>
-        <w:t>Cada jugador toma:</w:t>
-      </w:r>
-    </w:p>
-    <w:p>
-      <w:pPr>
-        <w:pStyle w:val="Normal"/>
+      <w:r>
+        <w:rPr>
+          <w:lang w:val="es-MX"/>
+        </w:rPr>
+        <w:t xml:space="preserve"> Cada jugador toma:</w:t>
+      </w:r>
+    </w:p>
+    <w:p>
+      <w:pPr>
         <w:numPr>
           <w:ilvl w:val="0"/>
           <w:numId w:val="2"/>
         </w:numPr>
-        <w:rPr/>
+        <w:rPr>
+          <w:lang w:val="es-MX"/>
+        </w:rPr>
       </w:pPr>
       <w:r>
         <w:rPr>
@@ -236,17 +248,24 @@
         <w:rPr>
           <w:lang w:val="es-MX"/>
         </w:rPr>
-        <w:t>y las pone sobre la mesa, boca arriba, en orden (1-2-3-4). Puede decidir poner boca abajo una de las cartas, de modo que su contenido quede oculto.</w:t>
-      </w:r>
-    </w:p>
-    <w:p>
-      <w:pPr>
-        <w:pStyle w:val="Normal"/>
+        <w:t>y las pone sobre la mesa, boca arriba, en orden (1-2-3-4). Puede deci</w:t>
+      </w:r>
+      <w:r>
+        <w:rPr>
+          <w:lang w:val="es-MX"/>
+        </w:rPr>
+        <w:t>dir poner boca abajo una de las cartas, de modo que su contenido quede oculto.</w:t>
+      </w:r>
+    </w:p>
+    <w:p>
+      <w:pPr>
         <w:numPr>
           <w:ilvl w:val="0"/>
           <w:numId w:val="2"/>
         </w:numPr>
-        <w:rPr/>
+        <w:rPr>
+          <w:lang w:val="es-MX"/>
+        </w:rPr>
       </w:pPr>
       <w:r>
         <w:rPr>
@@ -260,17 +279,24 @@
         <w:rPr>
           <w:lang w:val="es-MX"/>
         </w:rPr>
-        <w:t>, que pone frente a sí, sobre la mesa. Deben estar a la vista de todos. Los contadores deben sumar 30 puntos (u otra cantidad predeterminada; a más puntos de vida, mayor duración del juego).</w:t>
-      </w:r>
-    </w:p>
-    <w:p>
-      <w:pPr>
-        <w:pStyle w:val="Normal"/>
+        <w:t>, que pone frente a sí, sobre la mesa. Deben estar a la vista de todos. Los contadores deben sumar 30 puntos (u otra cantidad predeterminada; a más puntos de v</w:t>
+      </w:r>
+      <w:r>
+        <w:rPr>
+          <w:lang w:val="es-MX"/>
+        </w:rPr>
+        <w:t>ida, mayor duración del juego).</w:t>
+      </w:r>
+    </w:p>
+    <w:p>
+      <w:pPr>
         <w:numPr>
           <w:ilvl w:val="0"/>
           <w:numId w:val="2"/>
         </w:numPr>
-        <w:rPr/>
+        <w:rPr>
+          <w:lang w:val="es-MX"/>
+        </w:rPr>
       </w:pPr>
       <w:r>
         <w:rPr>
@@ -282,8 +308,6 @@
       </w:r>
       <w:r>
         <w:rPr>
-          <w:b w:val="false"/>
-          <w:bCs w:val="false"/>
           <w:lang w:val="es-MX"/>
         </w:rPr>
         <w:t>de las cuales escoge dos y desecha una. Las cartas escogidas las pone boca arriba, frente a sí, a la vista de todos.</w:t>
@@ -297,169 +321,285 @@
     </w:p>
     <w:p>
       <w:pPr>
-        <w:pStyle w:val="Normal"/>
-        <w:rPr/>
-      </w:pPr>
-      <w:r>
-        <w:rPr>
-          <w:lang w:val="es-MX"/>
-        </w:rPr>
-        <w:t>(</w:t>
-      </w:r>
-      <w:r>
-        <w:rPr>
-          <w:lang w:val="es-MX"/>
-        </w:rPr>
-        <w:t>Foto)</w:t>
-      </w:r>
-    </w:p>
-    <w:p>
-      <w:pPr>
-        <w:pStyle w:val="Normal"/>
-        <w:rPr/>
-      </w:pPr>
-      <w:r>
-        <w:rPr>
-          <w:lang w:val="es-MX"/>
-        </w:rPr>
-        <w:t>L</w:t>
-      </w:r>
-      <w:r>
-        <w:rPr>
-          <w:lang w:val="es-MX"/>
-        </w:rPr>
-        <w:t xml:space="preserve">os jugadores tiran ambos dados. Quien tenga más puntos inicia el juego. </w:t>
-      </w:r>
+        <w:rPr>
+          <w:lang w:val="es-MX"/>
+        </w:rPr>
+      </w:pPr>
+      <w:r>
+        <w:rPr>
+          <w:lang w:val="es-MX"/>
+        </w:rPr>
+        <w:t>(Foto)</w:t>
+      </w:r>
+    </w:p>
+    <w:p>
+      <w:pPr>
+        <w:rPr>
+          <w:lang w:val="es-MX"/>
+        </w:rPr>
+      </w:pPr>
+      <w:r>
+        <w:rPr>
+          <w:lang w:val="es-MX"/>
+        </w:rPr>
+        <w:t xml:space="preserve">Los jugadores tiran ambos dados. Quien tenga más puntos inicia el juego. </w:t>
+      </w:r>
+    </w:p>
+    <w:p>
+      <w:pPr>
+        <w:pStyle w:val="Heading1"/>
+        <w:rPr>
+          <w:lang w:val="es-MX"/>
+        </w:rPr>
+      </w:pPr>
+      <w:r>
+        <w:rPr>
+          <w:lang w:val="es-MX"/>
+        </w:rPr>
+        <w:t>Juego</w:t>
+      </w:r>
+    </w:p>
+    <w:p>
+      <w:pPr>
+        <w:rPr>
+          <w:lang w:val="es-MX"/>
+        </w:rPr>
+      </w:pPr>
+      <w:r>
+        <w:rPr>
+          <w:lang w:val="es-MX"/>
+        </w:rPr>
+        <w:t xml:space="preserve">En cada turno, el jugador juega una carta y ejecuta sus efectos. Si es una </w:t>
+      </w:r>
+      <w:r>
+        <w:rPr>
+          <w:b/>
+          <w:lang w:val="es-MX"/>
+        </w:rPr>
+        <w:t>carta de ataque</w:t>
+      </w:r>
+      <w:r>
+        <w:rPr>
+          <w:lang w:val="es-MX"/>
+        </w:rPr>
+        <w:t xml:space="preserve">: </w:t>
+      </w:r>
+    </w:p>
+    <w:p>
+      <w:pPr>
+        <w:pStyle w:val="ListParagraph"/>
+        <w:numPr>
+          <w:ilvl w:val="0"/>
+          <w:numId w:val="4"/>
+        </w:numPr>
+        <w:rPr>
+          <w:lang w:val="es-MX"/>
+        </w:rPr>
+      </w:pPr>
+      <w:r>
+        <w:rPr>
+          <w:lang w:val="es-MX"/>
+        </w:rPr>
+        <w:t xml:space="preserve">El jugador </w:t>
+      </w:r>
+      <w:r>
+        <w:rPr>
+          <w:lang w:val="es-MX"/>
+        </w:rPr>
+        <w:t xml:space="preserve">decide </w:t>
+      </w:r>
+      <w:r>
+        <w:rPr>
+          <w:lang w:val="es-MX"/>
+        </w:rPr>
+        <w:t>a quién ataca.</w:t>
+      </w:r>
+    </w:p>
+    <w:p>
+      <w:pPr>
+        <w:pStyle w:val="ListParagraph"/>
+        <w:numPr>
+          <w:ilvl w:val="0"/>
+          <w:numId w:val="4"/>
+        </w:numPr>
+        <w:rPr>
+          <w:lang w:val="es-MX"/>
+        </w:rPr>
+      </w:pPr>
+      <w:r>
+        <w:rPr>
+          <w:lang w:val="es-MX"/>
+        </w:rPr>
+        <w:t>El/los atacados se defienden. Todas las cartas boca arriba cuya defensa coincida con el tipo principal del ataque pueden ser usadas.</w:t>
+      </w:r>
+    </w:p>
+    <w:p>
+      <w:pPr>
+        <w:pStyle w:val="ListParagraph"/>
+        <w:numPr>
+          <w:ilvl w:val="0"/>
+          <w:numId w:val="4"/>
+        </w:numPr>
+        <w:rPr>
+          <w:lang w:val="es-MX"/>
+        </w:rPr>
+      </w:pPr>
+      <w:bookmarkStart w:id="0" w:name="_GoBack"/>
+      <w:bookmarkEnd w:id="0"/>
+    </w:p>
+    <w:p>
+      <w:pPr>
+        <w:rPr>
+          <w:lang w:val="es-MX"/>
+        </w:rPr>
+      </w:pPr>
+    </w:p>
+    <w:p>
+      <w:pPr>
+        <w:rPr>
+          <w:lang w:val="es-MX"/>
+        </w:rPr>
+      </w:pPr>
     </w:p>
     <w:sectPr>
-      <w:type w:val="nextPage"/>
       <w:pgSz w:w="12240" w:h="15840"/>
-      <w:pgMar w:left="1440" w:right="1440" w:header="0" w:top="1440" w:footer="0" w:bottom="1440" w:gutter="0"/>
-      <w:pgNumType w:fmt="decimal"/>
-      <w:formProt w:val="false"/>
-      <w:textDirection w:val="lrTb"/>
-      <w:docGrid w:type="default" w:linePitch="360" w:charSpace="4294965247"/>
+      <w:pgMar w:top="1440" w:right="1440" w:bottom="1440" w:left="1440" w:header="0" w:footer="0" w:gutter="0"/>
+      <w:cols w:space="720"/>
+      <w:formProt w:val="0"/>
+      <w:docGrid w:linePitch="360" w:charSpace="-2049"/>
     </w:sectPr>
   </w:body>
 </w:document>
 </file>
 
 <file path=word/numbering.xml><?xml version="1.0" encoding="utf-8"?>
-<w:numbering xmlns:w="http://schemas.openxmlformats.org/wordprocessingml/2006/main" xmlns:o="urn:schemas-microsoft-com:office:office" xmlns:r="http://schemas.openxmlformats.org/officeDocument/2006/relationships" xmlns:v="urn:schemas-microsoft-com:vml">
-  <w:abstractNum w:abstractNumId="1">
+<w:numbering xmlns:wpc="http://schemas.microsoft.com/office/word/2010/wordprocessingCanvas" xmlns:cx="http://schemas.microsoft.com/office/drawing/2014/chartex" xmlns:cx1="http://schemas.microsoft.com/office/drawing/2015/9/8/chartex" xmlns:cx2="http://schemas.microsoft.com/office/drawing/2015/10/21/chartex" xmlns:mc="http://schemas.openxmlformats.org/markup-compatibility/2006" xmlns:o="urn:schemas-microsoft-com:office:office" xmlns:r="http://schemas.openxmlformats.org/officeDocument/2006/relationships" xmlns:m="http://schemas.openxmlformats.org/officeDocument/2006/math" xmlns:v="urn:schemas-microsoft-com:vml" xmlns:wp14="http://schemas.microsoft.com/office/word/2010/wordprocessingDrawing" xmlns:wp="http://schemas.openxmlformats.org/drawingml/2006/wordprocessingDrawing" xmlns:w10="urn:schemas-microsoft-com:office:word" xmlns:w="http://schemas.openxmlformats.org/wordprocessingml/2006/main" xmlns:w14="http://schemas.microsoft.com/office/word/2010/wordml" xmlns:w15="http://schemas.microsoft.com/office/word/2012/wordml" xmlns:w16se="http://schemas.microsoft.com/office/word/2015/wordml/symex" xmlns:wpg="http://schemas.microsoft.com/office/word/2010/wordprocessingGroup" xmlns:wpi="http://schemas.microsoft.com/office/word/2010/wordprocessingInk" xmlns:wne="http://schemas.microsoft.com/office/word/2006/wordml" xmlns:wps="http://schemas.microsoft.com/office/word/2010/wordprocessingShape" mc:Ignorable="w14 w15 w16se wp14">
+  <w:abstractNum w:abstractNumId="0" w15:restartNumberingAfterBreak="0">
+    <w:nsid w:val="23CF6659"/>
+    <w:multiLevelType w:val="multilevel"/>
+    <w:tmpl w:val="6F3AA294"/>
     <w:lvl w:ilvl="0">
       <w:start w:val="1"/>
-      <w:numFmt w:val="bullet"/>
-      <w:lvlText w:val=""/>
-      <w:lvlJc w:val="left"/>
-      <w:pPr>
-        <w:ind w:left="720" w:hanging="360"/>
-      </w:pPr>
-      <w:rPr>
-        <w:rFonts w:ascii="Symbol" w:hAnsi="Symbol" w:cs="Symbol" w:hint="default"/>
-      </w:rPr>
+      <w:numFmt w:val="decimal"/>
+      <w:suff w:val="nothing"/>
+      <w:lvlText w:val=""/>
+      <w:lvlJc w:val="left"/>
+      <w:pPr>
+        <w:tabs>
+          <w:tab w:val="num" w:pos="432"/>
+        </w:tabs>
+        <w:ind w:left="432" w:hanging="432"/>
+      </w:pPr>
     </w:lvl>
     <w:lvl w:ilvl="1">
       <w:start w:val="1"/>
-      <w:numFmt w:val="bullet"/>
-      <w:lvlText w:val="o"/>
-      <w:lvlJc w:val="left"/>
-      <w:pPr>
-        <w:ind w:left="1440" w:hanging="360"/>
-      </w:pPr>
-      <w:rPr>
-        <w:rFonts w:ascii="Courier New" w:hAnsi="Courier New" w:cs="Courier New" w:hint="default"/>
-        <w:rFonts w:cs="Courier New"/>
-      </w:rPr>
+      <w:numFmt w:val="decimal"/>
+      <w:suff w:val="nothing"/>
+      <w:lvlText w:val=""/>
+      <w:lvlJc w:val="left"/>
+      <w:pPr>
+        <w:tabs>
+          <w:tab w:val="num" w:pos="576"/>
+        </w:tabs>
+        <w:ind w:left="576" w:hanging="576"/>
+      </w:pPr>
     </w:lvl>
     <w:lvl w:ilvl="2">
       <w:start w:val="1"/>
-      <w:numFmt w:val="bullet"/>
-      <w:lvlText w:val=""/>
-      <w:lvlJc w:val="left"/>
-      <w:pPr>
-        <w:ind w:left="2160" w:hanging="360"/>
-      </w:pPr>
-      <w:rPr>
-        <w:rFonts w:ascii="Wingdings" w:hAnsi="Wingdings" w:cs="Wingdings" w:hint="default"/>
-      </w:rPr>
+      <w:numFmt w:val="decimal"/>
+      <w:suff w:val="nothing"/>
+      <w:lvlText w:val=""/>
+      <w:lvlJc w:val="left"/>
+      <w:pPr>
+        <w:tabs>
+          <w:tab w:val="num" w:pos="720"/>
+        </w:tabs>
+        <w:ind w:left="720" w:hanging="720"/>
+      </w:pPr>
     </w:lvl>
     <w:lvl w:ilvl="3">
       <w:start w:val="1"/>
-      <w:numFmt w:val="bullet"/>
-      <w:lvlText w:val=""/>
-      <w:lvlJc w:val="left"/>
-      <w:pPr>
-        <w:ind w:left="2880" w:hanging="360"/>
-      </w:pPr>
-      <w:rPr>
-        <w:rFonts w:ascii="Symbol" w:hAnsi="Symbol" w:cs="Symbol" w:hint="default"/>
-      </w:rPr>
+      <w:numFmt w:val="decimal"/>
+      <w:suff w:val="nothing"/>
+      <w:lvlText w:val=""/>
+      <w:lvlJc w:val="left"/>
+      <w:pPr>
+        <w:tabs>
+          <w:tab w:val="num" w:pos="864"/>
+        </w:tabs>
+        <w:ind w:left="864" w:hanging="864"/>
+      </w:pPr>
     </w:lvl>
     <w:lvl w:ilvl="4">
       <w:start w:val="1"/>
-      <w:numFmt w:val="bullet"/>
-      <w:lvlText w:val="o"/>
-      <w:lvlJc w:val="left"/>
-      <w:pPr>
-        <w:ind w:left="3600" w:hanging="360"/>
-      </w:pPr>
-      <w:rPr>
-        <w:rFonts w:ascii="Courier New" w:hAnsi="Courier New" w:cs="Courier New" w:hint="default"/>
-        <w:rFonts w:cs="Courier New"/>
-      </w:rPr>
+      <w:numFmt w:val="decimal"/>
+      <w:suff w:val="nothing"/>
+      <w:lvlText w:val=""/>
+      <w:lvlJc w:val="left"/>
+      <w:pPr>
+        <w:tabs>
+          <w:tab w:val="num" w:pos="1008"/>
+        </w:tabs>
+        <w:ind w:left="1008" w:hanging="1008"/>
+      </w:pPr>
     </w:lvl>
     <w:lvl w:ilvl="5">
       <w:start w:val="1"/>
-      <w:numFmt w:val="bullet"/>
-      <w:lvlText w:val=""/>
-      <w:lvlJc w:val="left"/>
-      <w:pPr>
-        <w:ind w:left="4320" w:hanging="360"/>
-      </w:pPr>
-      <w:rPr>
-        <w:rFonts w:ascii="Wingdings" w:hAnsi="Wingdings" w:cs="Wingdings" w:hint="default"/>
-      </w:rPr>
+      <w:numFmt w:val="decimal"/>
+      <w:suff w:val="nothing"/>
+      <w:lvlText w:val=""/>
+      <w:lvlJc w:val="left"/>
+      <w:pPr>
+        <w:tabs>
+          <w:tab w:val="num" w:pos="1152"/>
+        </w:tabs>
+        <w:ind w:left="1152" w:hanging="1152"/>
+      </w:pPr>
     </w:lvl>
     <w:lvl w:ilvl="6">
       <w:start w:val="1"/>
-      <w:numFmt w:val="bullet"/>
-      <w:lvlText w:val=""/>
-      <w:lvlJc w:val="left"/>
-      <w:pPr>
-        <w:ind w:left="5040" w:hanging="360"/>
-      </w:pPr>
-      <w:rPr>
-        <w:rFonts w:ascii="Symbol" w:hAnsi="Symbol" w:cs="Symbol" w:hint="default"/>
-      </w:rPr>
+      <w:numFmt w:val="decimal"/>
+      <w:suff w:val="nothing"/>
+      <w:lvlText w:val=""/>
+      <w:lvlJc w:val="left"/>
+      <w:pPr>
+        <w:tabs>
+          <w:tab w:val="num" w:pos="1296"/>
+        </w:tabs>
+        <w:ind w:left="1296" w:hanging="1296"/>
+      </w:pPr>
     </w:lvl>
     <w:lvl w:ilvl="7">
       <w:start w:val="1"/>
-      <w:numFmt w:val="bullet"/>
-      <w:lvlText w:val="o"/>
-      <w:lvlJc w:val="left"/>
-      <w:pPr>
-        <w:ind w:left="5760" w:hanging="360"/>
-      </w:pPr>
-      <w:rPr>
-        <w:rFonts w:ascii="Courier New" w:hAnsi="Courier New" w:cs="Courier New" w:hint="default"/>
-        <w:rFonts w:cs="Courier New"/>
-      </w:rPr>
+      <w:numFmt w:val="decimal"/>
+      <w:suff w:val="nothing"/>
+      <w:lvlText w:val=""/>
+      <w:lvlJc w:val="left"/>
+      <w:pPr>
+        <w:tabs>
+          <w:tab w:val="num" w:pos="1440"/>
+        </w:tabs>
+        <w:ind w:left="1440" w:hanging="1440"/>
+      </w:pPr>
     </w:lvl>
     <w:lvl w:ilvl="8">
       <w:start w:val="1"/>
-      <w:numFmt w:val="bullet"/>
-      <w:lvlText w:val=""/>
-      <w:lvlJc w:val="left"/>
-      <w:pPr>
-        <w:ind w:left="6480" w:hanging="360"/>
-      </w:pPr>
-      <w:rPr>
-        <w:rFonts w:ascii="Wingdings" w:hAnsi="Wingdings" w:cs="Wingdings" w:hint="default"/>
-      </w:rPr>
+      <w:numFmt w:val="decimal"/>
+      <w:suff w:val="nothing"/>
+      <w:lvlText w:val=""/>
+      <w:lvlJc w:val="left"/>
+      <w:pPr>
+        <w:tabs>
+          <w:tab w:val="num" w:pos="1584"/>
+        </w:tabs>
+        <w:ind w:left="1584" w:hanging="1584"/>
+      </w:pPr>
     </w:lvl>
   </w:abstractNum>
-  <w:abstractNum w:abstractNumId="2">
+  <w:abstractNum w:abstractNumId="1" w15:restartNumberingAfterBreak="0">
+    <w:nsid w:val="29666F84"/>
+    <w:multiLevelType w:val="multilevel"/>
+    <w:tmpl w:val="AF4A40D2"/>
     <w:lvl w:ilvl="0">
       <w:start w:val="1"/>
       <w:numFmt w:val="bullet"/>
@@ -472,8 +612,7 @@
         <w:ind w:left="770" w:hanging="360"/>
       </w:pPr>
       <w:rPr>
-        <w:rFonts w:ascii="Symbol" w:hAnsi="Symbol" w:cs="Symbol" w:hint="default"/>
-        <w:rFonts w:cs="OpenSymbol"/>
+        <w:rFonts w:ascii="Symbol" w:hAnsi="Symbol" w:cs="OpenSymbol" w:hint="default"/>
       </w:rPr>
     </w:lvl>
     <w:lvl w:ilvl="1">
@@ -489,7 +628,6 @@
       </w:pPr>
       <w:rPr>
         <w:rFonts w:ascii="OpenSymbol" w:hAnsi="OpenSymbol" w:cs="OpenSymbol" w:hint="default"/>
-        <w:rFonts w:cs="OpenSymbol"/>
       </w:rPr>
     </w:lvl>
     <w:lvl w:ilvl="2">
@@ -505,7 +643,6 @@
       </w:pPr>
       <w:rPr>
         <w:rFonts w:ascii="OpenSymbol" w:hAnsi="OpenSymbol" w:cs="OpenSymbol" w:hint="default"/>
-        <w:rFonts w:cs="OpenSymbol"/>
       </w:rPr>
     </w:lvl>
     <w:lvl w:ilvl="3">
@@ -520,8 +657,7 @@
         <w:ind w:left="1850" w:hanging="360"/>
       </w:pPr>
       <w:rPr>
-        <w:rFonts w:ascii="Symbol" w:hAnsi="Symbol" w:cs="Symbol" w:hint="default"/>
-        <w:rFonts w:cs="OpenSymbol"/>
+        <w:rFonts w:ascii="Symbol" w:hAnsi="Symbol" w:cs="OpenSymbol" w:hint="default"/>
       </w:rPr>
     </w:lvl>
     <w:lvl w:ilvl="4">
@@ -537,7 +673,6 @@
       </w:pPr>
       <w:rPr>
         <w:rFonts w:ascii="OpenSymbol" w:hAnsi="OpenSymbol" w:cs="OpenSymbol" w:hint="default"/>
-        <w:rFonts w:cs="OpenSymbol"/>
       </w:rPr>
     </w:lvl>
     <w:lvl w:ilvl="5">
@@ -553,7 +688,6 @@
       </w:pPr>
       <w:rPr>
         <w:rFonts w:ascii="OpenSymbol" w:hAnsi="OpenSymbol" w:cs="OpenSymbol" w:hint="default"/>
-        <w:rFonts w:cs="OpenSymbol"/>
       </w:rPr>
     </w:lvl>
     <w:lvl w:ilvl="6">
@@ -568,8 +702,7 @@
         <w:ind w:left="2930" w:hanging="360"/>
       </w:pPr>
       <w:rPr>
-        <w:rFonts w:ascii="Symbol" w:hAnsi="Symbol" w:cs="Symbol" w:hint="default"/>
-        <w:rFonts w:cs="OpenSymbol"/>
+        <w:rFonts w:ascii="Symbol" w:hAnsi="Symbol" w:cs="OpenSymbol" w:hint="default"/>
       </w:rPr>
     </w:lvl>
     <w:lvl w:ilvl="7">
@@ -585,7 +718,6 @@
       </w:pPr>
       <w:rPr>
         <w:rFonts w:ascii="OpenSymbol" w:hAnsi="OpenSymbol" w:cs="OpenSymbol" w:hint="default"/>
-        <w:rFonts w:cs="OpenSymbol"/>
       </w:rPr>
     </w:lvl>
     <w:lvl w:ilvl="8">
@@ -601,147 +733,256 @@
       </w:pPr>
       <w:rPr>
         <w:rFonts w:ascii="OpenSymbol" w:hAnsi="OpenSymbol" w:cs="OpenSymbol" w:hint="default"/>
-        <w:rFonts w:cs="OpenSymbol"/>
       </w:rPr>
     </w:lvl>
   </w:abstractNum>
-  <w:abstractNum w:abstractNumId="3">
+  <w:abstractNum w:abstractNumId="2" w15:restartNumberingAfterBreak="0">
+    <w:nsid w:val="44CD4186"/>
+    <w:multiLevelType w:val="hybridMultilevel"/>
+    <w:tmpl w:val="078E46A8"/>
+    <w:lvl w:ilvl="0" w:tplc="04090001">
+      <w:start w:val="1"/>
+      <w:numFmt w:val="bullet"/>
+      <w:lvlText w:val=""/>
+      <w:lvlJc w:val="left"/>
+      <w:pPr>
+        <w:ind w:left="720" w:hanging="360"/>
+      </w:pPr>
+      <w:rPr>
+        <w:rFonts w:ascii="Symbol" w:hAnsi="Symbol" w:hint="default"/>
+      </w:rPr>
+    </w:lvl>
+    <w:lvl w:ilvl="1" w:tplc="04090003" w:tentative="1">
+      <w:start w:val="1"/>
+      <w:numFmt w:val="bullet"/>
+      <w:lvlText w:val="o"/>
+      <w:lvlJc w:val="left"/>
+      <w:pPr>
+        <w:ind w:left="1440" w:hanging="360"/>
+      </w:pPr>
+      <w:rPr>
+        <w:rFonts w:ascii="Courier New" w:hAnsi="Courier New" w:cs="Courier New" w:hint="default"/>
+      </w:rPr>
+    </w:lvl>
+    <w:lvl w:ilvl="2" w:tplc="04090005" w:tentative="1">
+      <w:start w:val="1"/>
+      <w:numFmt w:val="bullet"/>
+      <w:lvlText w:val=""/>
+      <w:lvlJc w:val="left"/>
+      <w:pPr>
+        <w:ind w:left="2160" w:hanging="360"/>
+      </w:pPr>
+      <w:rPr>
+        <w:rFonts w:ascii="Wingdings" w:hAnsi="Wingdings" w:hint="default"/>
+      </w:rPr>
+    </w:lvl>
+    <w:lvl w:ilvl="3" w:tplc="04090001" w:tentative="1">
+      <w:start w:val="1"/>
+      <w:numFmt w:val="bullet"/>
+      <w:lvlText w:val=""/>
+      <w:lvlJc w:val="left"/>
+      <w:pPr>
+        <w:ind w:left="2880" w:hanging="360"/>
+      </w:pPr>
+      <w:rPr>
+        <w:rFonts w:ascii="Symbol" w:hAnsi="Symbol" w:hint="default"/>
+      </w:rPr>
+    </w:lvl>
+    <w:lvl w:ilvl="4" w:tplc="04090003" w:tentative="1">
+      <w:start w:val="1"/>
+      <w:numFmt w:val="bullet"/>
+      <w:lvlText w:val="o"/>
+      <w:lvlJc w:val="left"/>
+      <w:pPr>
+        <w:ind w:left="3600" w:hanging="360"/>
+      </w:pPr>
+      <w:rPr>
+        <w:rFonts w:ascii="Courier New" w:hAnsi="Courier New" w:cs="Courier New" w:hint="default"/>
+      </w:rPr>
+    </w:lvl>
+    <w:lvl w:ilvl="5" w:tplc="04090005" w:tentative="1">
+      <w:start w:val="1"/>
+      <w:numFmt w:val="bullet"/>
+      <w:lvlText w:val=""/>
+      <w:lvlJc w:val="left"/>
+      <w:pPr>
+        <w:ind w:left="4320" w:hanging="360"/>
+      </w:pPr>
+      <w:rPr>
+        <w:rFonts w:ascii="Wingdings" w:hAnsi="Wingdings" w:hint="default"/>
+      </w:rPr>
+    </w:lvl>
+    <w:lvl w:ilvl="6" w:tplc="04090001" w:tentative="1">
+      <w:start w:val="1"/>
+      <w:numFmt w:val="bullet"/>
+      <w:lvlText w:val=""/>
+      <w:lvlJc w:val="left"/>
+      <w:pPr>
+        <w:ind w:left="5040" w:hanging="360"/>
+      </w:pPr>
+      <w:rPr>
+        <w:rFonts w:ascii="Symbol" w:hAnsi="Symbol" w:hint="default"/>
+      </w:rPr>
+    </w:lvl>
+    <w:lvl w:ilvl="7" w:tplc="04090003" w:tentative="1">
+      <w:start w:val="1"/>
+      <w:numFmt w:val="bullet"/>
+      <w:lvlText w:val="o"/>
+      <w:lvlJc w:val="left"/>
+      <w:pPr>
+        <w:ind w:left="5760" w:hanging="360"/>
+      </w:pPr>
+      <w:rPr>
+        <w:rFonts w:ascii="Courier New" w:hAnsi="Courier New" w:cs="Courier New" w:hint="default"/>
+      </w:rPr>
+    </w:lvl>
+    <w:lvl w:ilvl="8" w:tplc="04090005" w:tentative="1">
+      <w:start w:val="1"/>
+      <w:numFmt w:val="bullet"/>
+      <w:lvlText w:val=""/>
+      <w:lvlJc w:val="left"/>
+      <w:pPr>
+        <w:ind w:left="6480" w:hanging="360"/>
+      </w:pPr>
+      <w:rPr>
+        <w:rFonts w:ascii="Wingdings" w:hAnsi="Wingdings" w:hint="default"/>
+      </w:rPr>
+    </w:lvl>
+  </w:abstractNum>
+  <w:abstractNum w:abstractNumId="3" w15:restartNumberingAfterBreak="0">
+    <w:nsid w:val="7AA90B79"/>
+    <w:multiLevelType w:val="multilevel"/>
+    <w:tmpl w:val="95B606F6"/>
     <w:lvl w:ilvl="0">
       <w:start w:val="1"/>
-      <w:numFmt w:val="decimal"/>
-      <w:suff w:val="nothing"/>
-      <w:lvlText w:val=""/>
-      <w:lvlJc w:val="left"/>
-      <w:pPr>
-        <w:tabs>
-          <w:tab w:val="num" w:pos="432"/>
-        </w:tabs>
-        <w:ind w:left="432" w:hanging="432"/>
-      </w:pPr>
+      <w:numFmt w:val="bullet"/>
+      <w:lvlText w:val=""/>
+      <w:lvlJc w:val="left"/>
+      <w:pPr>
+        <w:ind w:left="720" w:hanging="360"/>
+      </w:pPr>
+      <w:rPr>
+        <w:rFonts w:ascii="Symbol" w:hAnsi="Symbol" w:cs="Symbol" w:hint="default"/>
+      </w:rPr>
     </w:lvl>
     <w:lvl w:ilvl="1">
       <w:start w:val="1"/>
-      <w:numFmt w:val="decimal"/>
-      <w:suff w:val="nothing"/>
-      <w:lvlText w:val=""/>
-      <w:lvlJc w:val="left"/>
-      <w:pPr>
-        <w:tabs>
-          <w:tab w:val="num" w:pos="576"/>
-        </w:tabs>
-        <w:ind w:left="576" w:hanging="576"/>
-      </w:pPr>
+      <w:numFmt w:val="bullet"/>
+      <w:lvlText w:val="o"/>
+      <w:lvlJc w:val="left"/>
+      <w:pPr>
+        <w:ind w:left="1440" w:hanging="360"/>
+      </w:pPr>
+      <w:rPr>
+        <w:rFonts w:ascii="Courier New" w:hAnsi="Courier New" w:cs="Courier New" w:hint="default"/>
+      </w:rPr>
     </w:lvl>
     <w:lvl w:ilvl="2">
       <w:start w:val="1"/>
-      <w:numFmt w:val="decimal"/>
-      <w:suff w:val="nothing"/>
-      <w:lvlText w:val=""/>
-      <w:lvlJc w:val="left"/>
-      <w:pPr>
-        <w:tabs>
-          <w:tab w:val="num" w:pos="720"/>
-        </w:tabs>
-        <w:ind w:left="720" w:hanging="720"/>
-      </w:pPr>
+      <w:numFmt w:val="bullet"/>
+      <w:lvlText w:val=""/>
+      <w:lvlJc w:val="left"/>
+      <w:pPr>
+        <w:ind w:left="2160" w:hanging="360"/>
+      </w:pPr>
+      <w:rPr>
+        <w:rFonts w:ascii="Wingdings" w:hAnsi="Wingdings" w:cs="Wingdings" w:hint="default"/>
+      </w:rPr>
     </w:lvl>
     <w:lvl w:ilvl="3">
       <w:start w:val="1"/>
-      <w:numFmt w:val="decimal"/>
-      <w:suff w:val="nothing"/>
-      <w:lvlText w:val=""/>
-      <w:lvlJc w:val="left"/>
-      <w:pPr>
-        <w:tabs>
-          <w:tab w:val="num" w:pos="864"/>
-        </w:tabs>
-        <w:ind w:left="864" w:hanging="864"/>
-      </w:pPr>
+      <w:numFmt w:val="bullet"/>
+      <w:lvlText w:val=""/>
+      <w:lvlJc w:val="left"/>
+      <w:pPr>
+        <w:ind w:left="2880" w:hanging="360"/>
+      </w:pPr>
+      <w:rPr>
+        <w:rFonts w:ascii="Symbol" w:hAnsi="Symbol" w:cs="Symbol" w:hint="default"/>
+      </w:rPr>
     </w:lvl>
     <w:lvl w:ilvl="4">
       <w:start w:val="1"/>
-      <w:numFmt w:val="decimal"/>
-      <w:suff w:val="nothing"/>
-      <w:lvlText w:val=""/>
-      <w:lvlJc w:val="left"/>
-      <w:pPr>
-        <w:tabs>
-          <w:tab w:val="num" w:pos="1008"/>
-        </w:tabs>
-        <w:ind w:left="1008" w:hanging="1008"/>
-      </w:pPr>
+      <w:numFmt w:val="bullet"/>
+      <w:lvlText w:val="o"/>
+      <w:lvlJc w:val="left"/>
+      <w:pPr>
+        <w:ind w:left="3600" w:hanging="360"/>
+      </w:pPr>
+      <w:rPr>
+        <w:rFonts w:ascii="Courier New" w:hAnsi="Courier New" w:cs="Courier New" w:hint="default"/>
+      </w:rPr>
     </w:lvl>
     <w:lvl w:ilvl="5">
       <w:start w:val="1"/>
-      <w:numFmt w:val="decimal"/>
-      <w:suff w:val="nothing"/>
-      <w:lvlText w:val=""/>
-      <w:lvlJc w:val="left"/>
-      <w:pPr>
-        <w:tabs>
-          <w:tab w:val="num" w:pos="1152"/>
-        </w:tabs>
-        <w:ind w:left="1152" w:hanging="1152"/>
-      </w:pPr>
+      <w:numFmt w:val="bullet"/>
+      <w:lvlText w:val=""/>
+      <w:lvlJc w:val="left"/>
+      <w:pPr>
+        <w:ind w:left="4320" w:hanging="360"/>
+      </w:pPr>
+      <w:rPr>
+        <w:rFonts w:ascii="Wingdings" w:hAnsi="Wingdings" w:cs="Wingdings" w:hint="default"/>
+      </w:rPr>
     </w:lvl>
     <w:lvl w:ilvl="6">
       <w:start w:val="1"/>
-      <w:numFmt w:val="decimal"/>
-      <w:suff w:val="nothing"/>
-      <w:lvlText w:val=""/>
-      <w:lvlJc w:val="left"/>
-      <w:pPr>
-        <w:tabs>
-          <w:tab w:val="num" w:pos="1296"/>
-        </w:tabs>
-        <w:ind w:left="1296" w:hanging="1296"/>
-      </w:pPr>
+      <w:numFmt w:val="bullet"/>
+      <w:lvlText w:val=""/>
+      <w:lvlJc w:val="left"/>
+      <w:pPr>
+        <w:ind w:left="5040" w:hanging="360"/>
+      </w:pPr>
+      <w:rPr>
+        <w:rFonts w:ascii="Symbol" w:hAnsi="Symbol" w:cs="Symbol" w:hint="default"/>
+      </w:rPr>
     </w:lvl>
     <w:lvl w:ilvl="7">
       <w:start w:val="1"/>
-      <w:numFmt w:val="decimal"/>
-      <w:suff w:val="nothing"/>
-      <w:lvlText w:val=""/>
-      <w:lvlJc w:val="left"/>
-      <w:pPr>
-        <w:tabs>
-          <w:tab w:val="num" w:pos="1440"/>
-        </w:tabs>
-        <w:ind w:left="1440" w:hanging="1440"/>
-      </w:pPr>
+      <w:numFmt w:val="bullet"/>
+      <w:lvlText w:val="o"/>
+      <w:lvlJc w:val="left"/>
+      <w:pPr>
+        <w:ind w:left="5760" w:hanging="360"/>
+      </w:pPr>
+      <w:rPr>
+        <w:rFonts w:ascii="Courier New" w:hAnsi="Courier New" w:cs="Courier New" w:hint="default"/>
+      </w:rPr>
     </w:lvl>
     <w:lvl w:ilvl="8">
       <w:start w:val="1"/>
-      <w:numFmt w:val="decimal"/>
-      <w:suff w:val="nothing"/>
-      <w:lvlText w:val=""/>
-      <w:lvlJc w:val="left"/>
-      <w:pPr>
-        <w:tabs>
-          <w:tab w:val="num" w:pos="1584"/>
-        </w:tabs>
-        <w:ind w:left="1584" w:hanging="1584"/>
-      </w:pPr>
+      <w:numFmt w:val="bullet"/>
+      <w:lvlText w:val=""/>
+      <w:lvlJc w:val="left"/>
+      <w:pPr>
+        <w:ind w:left="6480" w:hanging="360"/>
+      </w:pPr>
+      <w:rPr>
+        <w:rFonts w:ascii="Wingdings" w:hAnsi="Wingdings" w:cs="Wingdings" w:hint="default"/>
+      </w:rPr>
     </w:lvl>
   </w:abstractNum>
   <w:num w:numId="1">
+    <w:abstractNumId w:val="3"/>
+  </w:num>
+  <w:num w:numId="2">
     <w:abstractNumId w:val="1"/>
   </w:num>
-  <w:num w:numId="2">
+  <w:num w:numId="3">
+    <w:abstractNumId w:val="0"/>
+  </w:num>
+  <w:num w:numId="4">
     <w:abstractNumId w:val="2"/>
-  </w:num>
-  <w:num w:numId="3">
-    <w:abstractNumId w:val="3"/>
   </w:num>
 </w:numbering>
 </file>
 
 <file path=word/styles.xml><?xml version="1.0" encoding="utf-8"?>
-<w:styles xmlns:w="http://schemas.openxmlformats.org/wordprocessingml/2006/main" xmlns:w14="http://schemas.microsoft.com/office/word/2010/wordml" xmlns:mc="http://schemas.openxmlformats.org/markup-compatibility/2006" mc:Ignorable="w14">
+<w:styles xmlns:mc="http://schemas.openxmlformats.org/markup-compatibility/2006" xmlns:r="http://schemas.openxmlformats.org/officeDocument/2006/relationships" xmlns:w="http://schemas.openxmlformats.org/wordprocessingml/2006/main" xmlns:w14="http://schemas.microsoft.com/office/word/2010/wordml" xmlns:w15="http://schemas.microsoft.com/office/word/2012/wordml" xmlns:w16se="http://schemas.microsoft.com/office/word/2015/wordml/symex" mc:Ignorable="w14 w15 w16se">
   <w:docDefaults>
     <w:rPrDefault>
       <w:rPr>
-        <w:rFonts w:ascii="Calibri" w:hAnsi="Calibri" w:eastAsia="游明朝" w:cs="" w:asciiTheme="minorHAnsi" w:cstheme="minorBidi" w:eastAsiaTheme="minorEastAsia" w:hAnsiTheme="minorHAnsi"/>
+        <w:rFonts w:asciiTheme="minorHAnsi" w:eastAsiaTheme="minorEastAsia" w:hAnsiTheme="minorHAnsi" w:cstheme="minorBidi"/>
         <w:sz w:val="22"/>
         <w:szCs w:val="22"/>
         <w:lang w:val="en-US" w:eastAsia="ja-JP" w:bidi="ar-SA"/>
@@ -749,21 +990,21 @@
     </w:rPrDefault>
     <w:pPrDefault>
       <w:pPr>
-        <w:spacing w:lineRule="auto" w:line="259"/>
+        <w:spacing w:line="259" w:lineRule="auto"/>
       </w:pPr>
     </w:pPrDefault>
   </w:docDefaults>
   <w:latentStyles w:defLockedState="0" w:defUIPriority="99" w:defSemiHidden="0" w:defUnhideWhenUsed="0" w:defQFormat="0" w:count="372">
     <w:lsdException w:name="Normal" w:uiPriority="0" w:qFormat="1"/>
     <w:lsdException w:name="heading 1" w:uiPriority="9" w:qFormat="1"/>
-    <w:lsdException w:name="heading 2" w:uiPriority="9" w:semiHidden="1" w:unhideWhenUsed="1" w:qFormat="1"/>
-    <w:lsdException w:name="heading 3" w:uiPriority="9" w:semiHidden="1" w:unhideWhenUsed="1" w:qFormat="1"/>
-    <w:lsdException w:name="heading 4" w:uiPriority="9" w:semiHidden="1" w:unhideWhenUsed="1" w:qFormat="1"/>
-    <w:lsdException w:name="heading 5" w:uiPriority="9" w:semiHidden="1" w:unhideWhenUsed="1" w:qFormat="1"/>
-    <w:lsdException w:name="heading 6" w:uiPriority="9" w:semiHidden="1" w:unhideWhenUsed="1" w:qFormat="1"/>
-    <w:lsdException w:name="heading 7" w:uiPriority="9" w:semiHidden="1" w:unhideWhenUsed="1" w:qFormat="1"/>
-    <w:lsdException w:name="heading 8" w:uiPriority="9" w:semiHidden="1" w:unhideWhenUsed="1" w:qFormat="1"/>
-    <w:lsdException w:name="heading 9" w:uiPriority="9" w:semiHidden="1" w:unhideWhenUsed="1" w:qFormat="1"/>
+    <w:lsdException w:name="heading 2" w:semiHidden="1" w:uiPriority="9" w:unhideWhenUsed="1" w:qFormat="1"/>
+    <w:lsdException w:name="heading 3" w:semiHidden="1" w:uiPriority="9" w:unhideWhenUsed="1" w:qFormat="1"/>
+    <w:lsdException w:name="heading 4" w:semiHidden="1" w:uiPriority="9" w:unhideWhenUsed="1" w:qFormat="1"/>
+    <w:lsdException w:name="heading 5" w:semiHidden="1" w:uiPriority="9" w:unhideWhenUsed="1" w:qFormat="1"/>
+    <w:lsdException w:name="heading 6" w:semiHidden="1" w:uiPriority="9" w:unhideWhenUsed="1" w:qFormat="1"/>
+    <w:lsdException w:name="heading 7" w:semiHidden="1" w:uiPriority="9" w:unhideWhenUsed="1" w:qFormat="1"/>
+    <w:lsdException w:name="heading 8" w:semiHidden="1" w:uiPriority="9" w:unhideWhenUsed="1" w:qFormat="1"/>
+    <w:lsdException w:name="heading 9" w:semiHidden="1" w:uiPriority="9" w:unhideWhenUsed="1" w:qFormat="1"/>
     <w:lsdException w:name="index 1" w:semiHidden="1" w:unhideWhenUsed="1"/>
     <w:lsdException w:name="index 2" w:semiHidden="1" w:unhideWhenUsed="1"/>
     <w:lsdException w:name="index 3" w:semiHidden="1" w:unhideWhenUsed="1"/>
@@ -773,22 +1014,22 @@
     <w:lsdException w:name="index 7" w:semiHidden="1" w:unhideWhenUsed="1"/>
     <w:lsdException w:name="index 8" w:semiHidden="1" w:unhideWhenUsed="1"/>
     <w:lsdException w:name="index 9" w:semiHidden="1" w:unhideWhenUsed="1"/>
-    <w:lsdException w:name="toc 1" w:uiPriority="39" w:semiHidden="1" w:unhideWhenUsed="1"/>
-    <w:lsdException w:name="toc 2" w:uiPriority="39" w:semiHidden="1" w:unhideWhenUsed="1"/>
-    <w:lsdException w:name="toc 3" w:uiPriority="39" w:semiHidden="1" w:unhideWhenUsed="1"/>
-    <w:lsdException w:name="toc 4" w:uiPriority="39" w:semiHidden="1" w:unhideWhenUsed="1"/>
-    <w:lsdException w:name="toc 5" w:uiPriority="39" w:semiHidden="1" w:unhideWhenUsed="1"/>
-    <w:lsdException w:name="toc 6" w:uiPriority="39" w:semiHidden="1" w:unhideWhenUsed="1"/>
-    <w:lsdException w:name="toc 7" w:uiPriority="39" w:semiHidden="1" w:unhideWhenUsed="1"/>
-    <w:lsdException w:name="toc 8" w:uiPriority="39" w:semiHidden="1" w:unhideWhenUsed="1"/>
-    <w:lsdException w:name="toc 9" w:uiPriority="39" w:semiHidden="1" w:unhideWhenUsed="1"/>
+    <w:lsdException w:name="toc 1" w:semiHidden="1" w:uiPriority="39" w:unhideWhenUsed="1"/>
+    <w:lsdException w:name="toc 2" w:semiHidden="1" w:uiPriority="39" w:unhideWhenUsed="1"/>
+    <w:lsdException w:name="toc 3" w:semiHidden="1" w:uiPriority="39" w:unhideWhenUsed="1"/>
+    <w:lsdException w:name="toc 4" w:semiHidden="1" w:uiPriority="39" w:unhideWhenUsed="1"/>
+    <w:lsdException w:name="toc 5" w:semiHidden="1" w:uiPriority="39" w:unhideWhenUsed="1"/>
+    <w:lsdException w:name="toc 6" w:semiHidden="1" w:uiPriority="39" w:unhideWhenUsed="1"/>
+    <w:lsdException w:name="toc 7" w:semiHidden="1" w:uiPriority="39" w:unhideWhenUsed="1"/>
+    <w:lsdException w:name="toc 8" w:semiHidden="1" w:uiPriority="39" w:unhideWhenUsed="1"/>
+    <w:lsdException w:name="toc 9" w:semiHidden="1" w:uiPriority="39" w:unhideWhenUsed="1"/>
     <w:lsdException w:name="Normal Indent" w:semiHidden="1" w:unhideWhenUsed="1"/>
     <w:lsdException w:name="footnote text" w:semiHidden="1" w:unhideWhenUsed="1"/>
     <w:lsdException w:name="annotation text" w:semiHidden="1" w:unhideWhenUsed="1"/>
     <w:lsdException w:name="header" w:semiHidden="1" w:unhideWhenUsed="1"/>
     <w:lsdException w:name="footer" w:semiHidden="1" w:unhideWhenUsed="1"/>
     <w:lsdException w:name="index heading" w:semiHidden="1" w:unhideWhenUsed="1"/>
-    <w:lsdException w:name="caption" w:uiPriority="35" w:semiHidden="1" w:unhideWhenUsed="1" w:qFormat="1"/>
+    <w:lsdException w:name="caption" w:semiHidden="1" w:uiPriority="35" w:unhideWhenUsed="1" w:qFormat="1"/>
     <w:lsdException w:name="table of figures" w:semiHidden="1" w:unhideWhenUsed="1"/>
     <w:lsdException w:name="envelope address" w:semiHidden="1" w:unhideWhenUsed="1"/>
     <w:lsdException w:name="envelope return" w:semiHidden="1" w:unhideWhenUsed="1"/>
@@ -819,7 +1060,7 @@
     <w:lsdException w:name="Title" w:uiPriority="10" w:qFormat="1"/>
     <w:lsdException w:name="Closing" w:semiHidden="1" w:unhideWhenUsed="1"/>
     <w:lsdException w:name="Signature" w:semiHidden="1" w:unhideWhenUsed="1"/>
-    <w:lsdException w:name="Default Paragraph Font" w:uiPriority="1" w:semiHidden="1" w:unhideWhenUsed="1"/>
+    <w:lsdException w:name="Default Paragraph Font" w:semiHidden="1" w:uiPriority="1" w:unhideWhenUsed="1"/>
     <w:lsdException w:name="Body Text" w:semiHidden="1" w:unhideWhenUsed="1"/>
     <w:lsdException w:name="Body Text Indent" w:semiHidden="1" w:unhideWhenUsed="1"/>
     <w:lsdException w:name="List Continue" w:semiHidden="1" w:unhideWhenUsed="1"/>
@@ -1019,8 +1260,8 @@
     <w:lsdException w:name="Subtle Reference" w:uiPriority="31" w:qFormat="1"/>
     <w:lsdException w:name="Intense Reference" w:uiPriority="32" w:qFormat="1"/>
     <w:lsdException w:name="Book Title" w:uiPriority="33" w:qFormat="1"/>
-    <w:lsdException w:name="Bibliography" w:uiPriority="37" w:semiHidden="1" w:unhideWhenUsed="1"/>
-    <w:lsdException w:name="TOC Heading" w:uiPriority="39" w:semiHidden="1" w:unhideWhenUsed="1" w:qFormat="1"/>
+    <w:lsdException w:name="Bibliography" w:semiHidden="1" w:uiPriority="37" w:unhideWhenUsed="1"/>
+    <w:lsdException w:name="TOC Heading" w:semiHidden="1" w:uiPriority="39" w:unhideWhenUsed="1" w:qFormat="1"/>
     <w:lsdException w:name="Plain Table 1" w:uiPriority="41"/>
     <w:lsdException w:name="Plain Table 2" w:uiPriority="42"/>
     <w:lsdException w:name="Plain Table 3" w:uiPriority="43"/>
@@ -1127,26 +1368,16 @@
     <w:lsdException w:name="List Table 7 Colorful Accent 6" w:uiPriority="52"/>
     <w:lsdException w:name="Mention" w:semiHidden="1" w:unhideWhenUsed="1"/>
   </w:latentStyles>
-  <w:style w:type="paragraph" w:styleId="Normal" w:default="1">
+  <w:style w:type="paragraph" w:default="1" w:styleId="Normal">
     <w:name w:val="Normal"/>
     <w:qFormat/>
     <w:pPr>
-      <w:widowControl/>
-      <w:suppressAutoHyphens w:val="true"/>
-      <w:bidi w:val="0"/>
-      <w:spacing w:lineRule="auto" w:line="259" w:before="0" w:after="160"/>
-      <w:jc w:val="left"/>
+      <w:suppressAutoHyphens/>
+      <w:spacing w:after="160"/>
     </w:pPr>
-    <w:rPr>
-      <w:rFonts w:ascii="Calibri" w:hAnsi="Calibri" w:eastAsia="游明朝" w:cs="" w:asciiTheme="minorHAnsi" w:cstheme="minorBidi" w:eastAsiaTheme="minorEastAsia" w:hAnsiTheme="minorHAnsi"/>
-      <w:color w:val="auto"/>
-      <w:sz w:val="22"/>
-      <w:szCs w:val="22"/>
-      <w:lang w:val="en-US" w:eastAsia="ja-JP" w:bidi="ar-SA"/>
-    </w:rPr>
   </w:style>
   <w:style w:type="paragraph" w:styleId="Heading1">
-    <w:name w:val="Heading 1"/>
+    <w:name w:val="heading 1"/>
     <w:basedOn w:val="Normal"/>
     <w:next w:val="Normal"/>
     <w:link w:val="Heading1Char"/>
@@ -1160,202 +1391,31 @@
       <w:outlineLvl w:val="0"/>
     </w:pPr>
     <w:rPr>
-      <w:rFonts w:ascii="Calibri Light" w:hAnsi="Calibri Light" w:eastAsia="游ゴシック Light" w:cs="" w:asciiTheme="majorHAnsi" w:cstheme="majorBidi" w:eastAsiaTheme="majorEastAsia" w:hAnsiTheme="majorHAnsi"/>
-      <w:color w:val="2E74B5" w:themeColor="accent1" w:themeShade="bf"/>
+      <w:rFonts w:asciiTheme="majorHAnsi" w:eastAsiaTheme="majorEastAsia" w:hAnsiTheme="majorHAnsi" w:cstheme="majorBidi"/>
+      <w:color w:val="2E74B5" w:themeColor="accent1" w:themeShade="BF"/>
       <w:sz w:val="32"/>
       <w:szCs w:val="32"/>
     </w:rPr>
   </w:style>
   <w:style w:type="paragraph" w:styleId="Heading2">
-    <w:name w:val="Heading 2"/>
+    <w:name w:val="heading 2"/>
     <w:basedOn w:val="Heading"/>
     <w:qFormat/>
-    <w:pPr/>
-    <w:rPr/>
+    <w:pPr>
+      <w:outlineLvl w:val="1"/>
+    </w:pPr>
   </w:style>
   <w:style w:type="paragraph" w:styleId="Heading3">
-    <w:name w:val="Heading 3"/>
+    <w:name w:val="heading 3"/>
     <w:basedOn w:val="Heading"/>
     <w:qFormat/>
-    <w:pPr/>
-    <w:rPr/>
-  </w:style>
-  <w:style w:type="character" w:styleId="DefaultParagraphFont" w:default="1">
+    <w:pPr>
+      <w:outlineLvl w:val="2"/>
+    </w:pPr>
+  </w:style>
+  <w:style w:type="character" w:default="1" w:styleId="DefaultParagraphFont">
     <w:name w:val="Default Paragraph Font"/>
     <w:uiPriority w:val="1"/>
-    <w:semiHidden/>
-    <w:unhideWhenUsed/>
-    <w:qFormat/>
-    <w:rPr/>
-  </w:style>
-  <w:style w:type="character" w:styleId="TitleChar" w:customStyle="1">
-    <w:name w:val="Title Char"/>
-    <w:basedOn w:val="DefaultParagraphFont"/>
-    <w:link w:val="Title"/>
-    <w:uiPriority w:val="10"/>
-    <w:qFormat/>
-    <w:rsid w:val="00386952"/>
-    <w:rPr>
-      <w:rFonts w:ascii="Calibri Light" w:hAnsi="Calibri Light" w:eastAsia="游ゴシック Light" w:cs="" w:asciiTheme="majorHAnsi" w:cstheme="majorBidi" w:eastAsiaTheme="majorEastAsia" w:hAnsiTheme="majorHAnsi"/>
-      <w:spacing w:val="0"/>
-      <w:sz w:val="56"/>
-      <w:szCs w:val="56"/>
-    </w:rPr>
-  </w:style>
-  <w:style w:type="character" w:styleId="SubtitleChar" w:customStyle="1">
-    <w:name w:val="Subtitle Char"/>
-    <w:basedOn w:val="DefaultParagraphFont"/>
-    <w:link w:val="Subtitle"/>
-    <w:uiPriority w:val="11"/>
-    <w:qFormat/>
-    <w:rsid w:val="00386952"/>
-    <w:rPr>
-      <w:color w:val="5A5A5A" w:themeColor="text1" w:themeTint="a5"/>
-      <w:spacing w:val="15"/>
-    </w:rPr>
-  </w:style>
-  <w:style w:type="character" w:styleId="Heading1Char" w:customStyle="1">
-    <w:name w:val="Heading 1 Char"/>
-    <w:basedOn w:val="DefaultParagraphFont"/>
-    <w:link w:val="Heading1"/>
-    <w:uiPriority w:val="9"/>
-    <w:qFormat/>
-    <w:rsid w:val="00386952"/>
-    <w:rPr>
-      <w:rFonts w:ascii="Calibri Light" w:hAnsi="Calibri Light" w:eastAsia="游ゴシック Light" w:cs="" w:asciiTheme="majorHAnsi" w:cstheme="majorBidi" w:eastAsiaTheme="majorEastAsia" w:hAnsiTheme="majorHAnsi"/>
-      <w:color w:val="2E74B5" w:themeColor="accent1" w:themeShade="bf"/>
-      <w:sz w:val="32"/>
-      <w:szCs w:val="32"/>
-    </w:rPr>
-  </w:style>
-  <w:style w:type="character" w:styleId="ListLabel1">
-    <w:name w:val="ListLabel 1"/>
-    <w:qFormat/>
-    <w:rPr>
-      <w:rFonts w:cs="Courier New"/>
-    </w:rPr>
-  </w:style>
-  <w:style w:type="character" w:styleId="Bullets">
-    <w:name w:val="Bullets"/>
-    <w:qFormat/>
-    <w:rPr>
-      <w:rFonts w:ascii="OpenSymbol" w:hAnsi="OpenSymbol" w:eastAsia="OpenSymbol" w:cs="OpenSymbol"/>
-    </w:rPr>
-  </w:style>
-  <w:style w:type="paragraph" w:styleId="Heading">
-    <w:name w:val="Heading"/>
-    <w:basedOn w:val="Normal"/>
-    <w:next w:val="TextBody"/>
-    <w:qFormat/>
-    <w:pPr>
-      <w:keepNext/>
-      <w:spacing w:before="240" w:after="120"/>
-    </w:pPr>
-    <w:rPr>
-      <w:rFonts w:ascii="Liberation Sans" w:hAnsi="Liberation Sans" w:eastAsia="Microsoft YaHei" w:cs="Lucida Sans"/>
-      <w:sz w:val="28"/>
-      <w:szCs w:val="28"/>
-    </w:rPr>
-  </w:style>
-  <w:style w:type="paragraph" w:styleId="TextBody">
-    <w:name w:val="Text Body"/>
-    <w:basedOn w:val="Normal"/>
-    <w:pPr>
-      <w:spacing w:lineRule="auto" w:line="288" w:before="0" w:after="140"/>
-    </w:pPr>
-    <w:rPr/>
-  </w:style>
-  <w:style w:type="paragraph" w:styleId="List">
-    <w:name w:val="List"/>
-    <w:basedOn w:val="TextBody"/>
-    <w:pPr/>
-    <w:rPr>
-      <w:rFonts w:cs="Lucida Sans"/>
-    </w:rPr>
-  </w:style>
-  <w:style w:type="paragraph" w:styleId="Caption">
-    <w:name w:val="Caption"/>
-    <w:basedOn w:val="Normal"/>
-    <w:qFormat/>
-    <w:pPr>
-      <w:suppressLineNumbers/>
-      <w:spacing w:before="120" w:after="120"/>
-    </w:pPr>
-    <w:rPr>
-      <w:rFonts w:cs="Lucida Sans"/>
-      <w:i/>
-      <w:iCs/>
-      <w:sz w:val="24"/>
-      <w:szCs w:val="24"/>
-    </w:rPr>
-  </w:style>
-  <w:style w:type="paragraph" w:styleId="Index">
-    <w:name w:val="Index"/>
-    <w:basedOn w:val="Normal"/>
-    <w:qFormat/>
-    <w:pPr>
-      <w:suppressLineNumbers/>
-    </w:pPr>
-    <w:rPr>
-      <w:rFonts w:cs="Lucida Sans"/>
-    </w:rPr>
-  </w:style>
-  <w:style w:type="paragraph" w:styleId="Title">
-    <w:name w:val="Title"/>
-    <w:basedOn w:val="Normal"/>
-    <w:next w:val="Normal"/>
-    <w:link w:val="TitleChar"/>
-    <w:uiPriority w:val="10"/>
-    <w:qFormat/>
-    <w:rsid w:val="00386952"/>
-    <w:pPr>
-      <w:spacing w:lineRule="auto" w:line="240" w:before="0" w:after="0"/>
-      <w:contextualSpacing/>
-    </w:pPr>
-    <w:rPr>
-      <w:rFonts w:ascii="Calibri Light" w:hAnsi="Calibri Light" w:eastAsia="游ゴシック Light" w:cs="" w:asciiTheme="majorHAnsi" w:cstheme="majorBidi" w:eastAsiaTheme="majorEastAsia" w:hAnsiTheme="majorHAnsi"/>
-      <w:spacing w:val="0"/>
-      <w:sz w:val="56"/>
-      <w:szCs w:val="56"/>
-    </w:rPr>
-  </w:style>
-  <w:style w:type="paragraph" w:styleId="Subtitle">
-    <w:name w:val="Subtitle"/>
-    <w:basedOn w:val="Normal"/>
-    <w:next w:val="Normal"/>
-    <w:link w:val="SubtitleChar"/>
-    <w:uiPriority w:val="11"/>
-    <w:qFormat/>
-    <w:rsid w:val="00386952"/>
-    <w:pPr/>
-    <w:rPr>
-      <w:color w:val="5A5A5A" w:themeColor="text1" w:themeTint="a5"/>
-      <w:spacing w:val="15"/>
-    </w:rPr>
-  </w:style>
-  <w:style w:type="paragraph" w:styleId="ListParagraph">
-    <w:name w:val="List Paragraph"/>
-    <w:basedOn w:val="Normal"/>
-    <w:uiPriority w:val="34"/>
-    <w:qFormat/>
-    <w:rsid w:val="00796583"/>
-    <w:pPr>
-      <w:spacing w:before="0" w:after="160"/>
-      <w:ind w:left="720" w:hanging="0"/>
-      <w:contextualSpacing/>
-    </w:pPr>
-    <w:rPr/>
-  </w:style>
-  <w:style w:type="paragraph" w:styleId="Quotations">
-    <w:name w:val="Quotations"/>
-    <w:basedOn w:val="Normal"/>
-    <w:qFormat/>
-    <w:pPr/>
-    <w:rPr/>
-  </w:style>
-  <w:style w:type="numbering" w:styleId="NoList" w:default="1">
-    <w:name w:val="No List"/>
-    <w:uiPriority w:val="99"/>
     <w:semiHidden/>
     <w:unhideWhenUsed/>
   </w:style>
@@ -1373,6 +1433,169 @@
         <w:right w:w="108" w:type="dxa"/>
       </w:tblCellMar>
     </w:tblPr>
+  </w:style>
+  <w:style w:type="numbering" w:default="1" w:styleId="NoList">
+    <w:name w:val="No List"/>
+    <w:uiPriority w:val="99"/>
+    <w:semiHidden/>
+    <w:unhideWhenUsed/>
+  </w:style>
+  <w:style w:type="character" w:customStyle="1" w:styleId="TitleChar">
+    <w:name w:val="Title Char"/>
+    <w:basedOn w:val="DefaultParagraphFont"/>
+    <w:link w:val="Title"/>
+    <w:uiPriority w:val="10"/>
+    <w:qFormat/>
+    <w:rsid w:val="00386952"/>
+    <w:rPr>
+      <w:rFonts w:asciiTheme="majorHAnsi" w:eastAsiaTheme="majorEastAsia" w:hAnsiTheme="majorHAnsi" w:cstheme="majorBidi"/>
+      <w:spacing w:val="0"/>
+      <w:sz w:val="56"/>
+      <w:szCs w:val="56"/>
+    </w:rPr>
+  </w:style>
+  <w:style w:type="character" w:customStyle="1" w:styleId="SubtitleChar">
+    <w:name w:val="Subtitle Char"/>
+    <w:basedOn w:val="DefaultParagraphFont"/>
+    <w:link w:val="Subtitle"/>
+    <w:uiPriority w:val="11"/>
+    <w:qFormat/>
+    <w:rsid w:val="00386952"/>
+    <w:rPr>
+      <w:color w:val="5A5A5A" w:themeColor="text1" w:themeTint="A5"/>
+      <w:spacing w:val="15"/>
+    </w:rPr>
+  </w:style>
+  <w:style w:type="character" w:customStyle="1" w:styleId="Heading1Char">
+    <w:name w:val="Heading 1 Char"/>
+    <w:basedOn w:val="DefaultParagraphFont"/>
+    <w:link w:val="Heading1"/>
+    <w:uiPriority w:val="9"/>
+    <w:qFormat/>
+    <w:rsid w:val="00386952"/>
+    <w:rPr>
+      <w:rFonts w:asciiTheme="majorHAnsi" w:eastAsiaTheme="majorEastAsia" w:hAnsiTheme="majorHAnsi" w:cstheme="majorBidi"/>
+      <w:color w:val="2E74B5" w:themeColor="accent1" w:themeShade="BF"/>
+      <w:sz w:val="32"/>
+      <w:szCs w:val="32"/>
+    </w:rPr>
+  </w:style>
+  <w:style w:type="character" w:customStyle="1" w:styleId="ListLabel1">
+    <w:name w:val="ListLabel 1"/>
+    <w:qFormat/>
+    <w:rPr>
+      <w:rFonts w:cs="Courier New"/>
+    </w:rPr>
+  </w:style>
+  <w:style w:type="character" w:customStyle="1" w:styleId="Bullets">
+    <w:name w:val="Bullets"/>
+    <w:qFormat/>
+    <w:rPr>
+      <w:rFonts w:ascii="OpenSymbol" w:eastAsia="OpenSymbol" w:hAnsi="OpenSymbol" w:cs="OpenSymbol"/>
+    </w:rPr>
+  </w:style>
+  <w:style w:type="paragraph" w:customStyle="1" w:styleId="Heading">
+    <w:name w:val="Heading"/>
+    <w:basedOn w:val="Normal"/>
+    <w:next w:val="TextBody"/>
+    <w:qFormat/>
+    <w:pPr>
+      <w:keepNext/>
+      <w:spacing w:before="240" w:after="120"/>
+    </w:pPr>
+    <w:rPr>
+      <w:rFonts w:ascii="Liberation Sans" w:eastAsia="Microsoft YaHei" w:hAnsi="Liberation Sans" w:cs="Lucida Sans"/>
+      <w:sz w:val="28"/>
+      <w:szCs w:val="28"/>
+    </w:rPr>
+  </w:style>
+  <w:style w:type="paragraph" w:customStyle="1" w:styleId="TextBody">
+    <w:name w:val="Text Body"/>
+    <w:basedOn w:val="Normal"/>
+    <w:pPr>
+      <w:spacing w:after="140" w:line="288" w:lineRule="auto"/>
+    </w:pPr>
+  </w:style>
+  <w:style w:type="paragraph" w:styleId="List">
+    <w:name w:val="List"/>
+    <w:basedOn w:val="TextBody"/>
+    <w:rPr>
+      <w:rFonts w:cs="Lucida Sans"/>
+    </w:rPr>
+  </w:style>
+  <w:style w:type="paragraph" w:styleId="Caption">
+    <w:name w:val="caption"/>
+    <w:basedOn w:val="Normal"/>
+    <w:qFormat/>
+    <w:pPr>
+      <w:suppressLineNumbers/>
+      <w:spacing w:before="120" w:after="120"/>
+    </w:pPr>
+    <w:rPr>
+      <w:rFonts w:cs="Lucida Sans"/>
+      <w:i/>
+      <w:iCs/>
+      <w:sz w:val="24"/>
+      <w:szCs w:val="24"/>
+    </w:rPr>
+  </w:style>
+  <w:style w:type="paragraph" w:customStyle="1" w:styleId="Index">
+    <w:name w:val="Index"/>
+    <w:basedOn w:val="Normal"/>
+    <w:qFormat/>
+    <w:pPr>
+      <w:suppressLineNumbers/>
+    </w:pPr>
+    <w:rPr>
+      <w:rFonts w:cs="Lucida Sans"/>
+    </w:rPr>
+  </w:style>
+  <w:style w:type="paragraph" w:styleId="Title">
+    <w:name w:val="Title"/>
+    <w:basedOn w:val="Normal"/>
+    <w:next w:val="Normal"/>
+    <w:link w:val="TitleChar"/>
+    <w:uiPriority w:val="10"/>
+    <w:qFormat/>
+    <w:rsid w:val="00386952"/>
+    <w:pPr>
+      <w:spacing w:after="0" w:line="240" w:lineRule="auto"/>
+      <w:contextualSpacing/>
+    </w:pPr>
+    <w:rPr>
+      <w:rFonts w:asciiTheme="majorHAnsi" w:eastAsiaTheme="majorEastAsia" w:hAnsiTheme="majorHAnsi" w:cstheme="majorBidi"/>
+      <w:sz w:val="56"/>
+      <w:szCs w:val="56"/>
+    </w:rPr>
+  </w:style>
+  <w:style w:type="paragraph" w:styleId="Subtitle">
+    <w:name w:val="Subtitle"/>
+    <w:basedOn w:val="Normal"/>
+    <w:next w:val="Normal"/>
+    <w:link w:val="SubtitleChar"/>
+    <w:uiPriority w:val="11"/>
+    <w:qFormat/>
+    <w:rsid w:val="00386952"/>
+    <w:rPr>
+      <w:color w:val="5A5A5A" w:themeColor="text1" w:themeTint="A5"/>
+      <w:spacing w:val="15"/>
+    </w:rPr>
+  </w:style>
+  <w:style w:type="paragraph" w:styleId="ListParagraph">
+    <w:name w:val="List Paragraph"/>
+    <w:basedOn w:val="Normal"/>
+    <w:uiPriority w:val="34"/>
+    <w:qFormat/>
+    <w:rsid w:val="00796583"/>
+    <w:pPr>
+      <w:ind w:left="720"/>
+      <w:contextualSpacing/>
+    </w:pPr>
+  </w:style>
+  <w:style w:type="paragraph" w:customStyle="1" w:styleId="Quotations">
+    <w:name w:val="Quotations"/>
+    <w:basedOn w:val="Normal"/>
+    <w:qFormat/>
   </w:style>
 </w:styles>
 </file>

</xml_diff>